<commit_message>
Finished first draft of new story
</commit_message>
<xml_diff>
--- a/Writing/Story Ideas.docx
+++ b/Writing/Story Ideas.docx
@@ -1870,12 +1870,153 @@
         </w:rPr>
         <w:t>New iteration of story</w:t>
       </w:r>
-    </w:p>
-    <w:p>
+      <w:r>
+        <w:rPr>
+          <w:b/>
+          <w:u w:val="single"/>
+        </w:rPr>
+        <w:t xml:space="preserve"> (cutscenes?)</w:t>
+      </w:r>
+    </w:p>
+    <w:p>
+      <w:r>
+        <w:t>The story begins with [The Mighty D] running through the forest, on the hunt for his loyal sidekick</w:t>
+      </w:r>
+      <w:r>
+        <w:t xml:space="preserve"> /hound</w:t>
+      </w:r>
+      <w:r>
+        <w:t xml:space="preserve"> Socks. </w:t>
+      </w:r>
+      <w:r>
+        <w:t xml:space="preserve">Darting through the trees, he comes across the ruins staring up at them as he tries to decipher their purpose. Perhaps a base made by his sworn enemy, </w:t>
+      </w:r>
+      <w:r>
+        <w:t>[</w:t>
+      </w:r>
+      <w:r>
+        <w:t>Magnus</w:t>
+      </w:r>
+      <w:r>
+        <w:t xml:space="preserve"> Nuttus</w:t>
+      </w:r>
+      <w:r>
+        <w:t>]</w:t>
+      </w:r>
+      <w:r>
+        <w:t xml:space="preserve">? But such thoughts must wait, as he hears the familiar bark of Socks within. Without a second thought, the </w:t>
+      </w:r>
+      <w:r>
+        <w:t>[</w:t>
+      </w:r>
+      <w:r>
+        <w:t>Mighty D</w:t>
+      </w:r>
+      <w:r>
+        <w:t>]</w:t>
+      </w:r>
+      <w:r>
+        <w:t xml:space="preserve"> races inside.</w:t>
+      </w:r>
+    </w:p>
+    <w:p>
+      <w:r>
+        <w:t>The ruins are strange, like sandstone, with invading foliage covering many surfaces in the sunlight that penetrates the broken roof. This place is definitely no lair of [</w:t>
+      </w:r>
+      <w:r>
+        <w:t>Magnus Nuttus</w:t>
+      </w:r>
+      <w:r>
+        <w:t>]… but there’s no time to sit and wonder about that! Socks is barking again, the sound echoing out from a doorway further in. [The Might</w:t>
+      </w:r>
+      <w:r>
+        <w:t>y</w:t>
+      </w:r>
+      <w:r>
+        <w:t xml:space="preserve"> D] races toward it, but it slides closed before his eyes. Looking around himself, the hero finds a strang</w:t>
+      </w:r>
+      <w:r>
+        <w:t xml:space="preserve">e creature of rock nearby, </w:t>
+      </w:r>
+      <w:r>
+        <w:t xml:space="preserve">picking up </w:t>
+      </w:r>
+      <w:r>
+        <w:t>a glowi</w:t>
+      </w:r>
+      <w:r>
+        <w:t>ng cube</w:t>
+      </w:r>
+      <w:r>
+        <w:t xml:space="preserve"> and carrying it away</w:t>
+      </w:r>
+      <w:r>
+        <w:t>. Following the trail of th</w:t>
+      </w:r>
+      <w:r>
+        <w:t>is strange entity</w:t>
+      </w:r>
+      <w:r>
+        <w:t xml:space="preserve">, [Mighty D] sees it </w:t>
+      </w:r>
+      <w:r>
+        <w:t xml:space="preserve">deposit the cube </w:t>
+      </w:r>
+      <w:r>
+        <w:t>on a nearby platform. This is the key to getting through, he realises, but it is too heavy for him to lift. No, he must find another way. Using his great powers, the [Mighty D] extends a hand out, focusing with all his might. The block wobbles in place, but it’s not enough, he needs more focus. Laying two fingers of his free hand to his temple, the [Mighty D] tries once more, and is rewarded as the block floats from the floor to hover before him.</w:t>
+      </w:r>
+    </w:p>
+    <w:p>
+      <w:r>
+        <w:t>Telekinesis Unlocked!</w:t>
+      </w:r>
+    </w:p>
+    <w:p>
+      <w:r>
+        <w:t>Using his powers, the hero quickly sets about solving the puzzle.</w:t>
+      </w:r>
+    </w:p>
+    <w:p>
+      <w:r>
+        <w:t xml:space="preserve">All is not so easy though, as the [Mighty D] </w:t>
+      </w:r>
+      <w:r>
+        <w:t xml:space="preserve">soon discovers. As he transports one of the glowing cubes he encounters yet another strange denizen of this structure. This one is serpentine, </w:t>
+      </w:r>
+      <w:r>
+        <w:t>and upon spotting him the light that seemed to make up its face glowed brighter, almost threatening as it began to give chase. Even with his powers, he could not outrun it. Thankfully it didn’t seem to mean him any harm to him. Rather, its wrath seemed focused on the block he had taken, which dissolved before his eyes, the energy streaming away back in the direction he had come from. Only once it had disappeared completely did this snake like golem turn and leave him be. Running after where the energy had streamed toward</w:t>
+      </w:r>
+      <w:r>
+        <w:t>, the [Mighty D] found</w:t>
+      </w:r>
+      <w:r>
+        <w:t xml:space="preserve"> his cube back in its original place. Seems he’ll have to avoid the snake golem in future.</w:t>
+      </w:r>
+    </w:p>
+    <w:p>
+      <w:r>
+        <w:t>It's the third type that really gives him pause though. The other two golems were content to almost ignore the [Mighty D] in favour of taking away the very cubes he needed to get through the ruins</w:t>
+      </w:r>
+      <w:r>
+        <w:t xml:space="preserve">. This big one chased him, just like that snake one had before, but this time </w:t>
+      </w:r>
+      <w:r>
+        <w:lastRenderedPageBreak/>
+        <w:t>it wasn’t after any cube. Even when he dropped the glowing block it pursued him. And when it caught up, it plucked him up like he weighed nothing. Even his mighty powers could not escape its imprisoning grip! Thankfully, it seemed content to take him back to where he had already come in and leave him there, but it was still a hassle. He’d have to be careful of them as well now.</w:t>
+      </w:r>
+    </w:p>
+    <w:p>
+      <w:r>
+        <w:t>There it is, the end of this place. He can see the light of day again, beckoning him on. Best of all, silhouetted against that bright sunshine is none other than Socks! Of course, one could expect no less of the sidekick of the [Mighty D]! Socks had navigated this labyrinth as easily as [Mighty D] himself, no doubt. Running over, the screen fades white…</w:t>
+      </w:r>
+    </w:p>
+    <w:p>
+      <w:r>
+        <w:t>And reveals a boy, a thrown together superhero costume hanging off his frame as he smiles and holds up the stuffed toy that has been his for years. Behind him lies a messy jumble of boxes from which he has just emerged. What an amazing game that was! He’ll have to explore his ruins again. Maybe he can even make them bigger if he finds more boxes!</w:t>
+      </w:r>
       <w:bookmarkStart w:id="0" w:name="_GoBack"/>
       <w:bookmarkEnd w:id="0"/>
     </w:p>
-    <w:p/>
     <w:p/>
     <w:sectPr>
       <w:pgSz w:w="11906" w:h="16838"/>

</xml_diff>